<commit_message>
Adicionando a parte de codificação ao arquivo DESIGN
</commit_message>
<xml_diff>
--- a/docs/DESIGN.docx
+++ b/docs/DESIGN.docx
@@ -2,7 +2,7 @@
 <file path=word/document.xml><?xml version="1.0" encoding="utf-8"?>
 <w:document xmlns:wpc="http://schemas.microsoft.com/office/word/2010/wordprocessingCanvas" xmlns:mc="http://schemas.openxmlformats.org/markup-compatibility/2006" xmlns:o="urn:schemas-microsoft-com:office:office" xmlns:r="http://schemas.openxmlformats.org/officeDocument/2006/relationships" xmlns:m="http://schemas.openxmlformats.org/officeDocument/2006/math" xmlns:v="urn:schemas-microsoft-com:vml" xmlns:wp14="http://schemas.microsoft.com/office/word/2010/wordprocessingDrawing" xmlns:wp="http://schemas.openxmlformats.org/drawingml/2006/wordprocessingDrawing" xmlns:w10="urn:schemas-microsoft-com:office:word" xmlns:w="http://schemas.openxmlformats.org/wordprocessingml/2006/main" xmlns:w14="http://schemas.microsoft.com/office/word/2010/wordml" xmlns:w15="http://schemas.microsoft.com/office/word/2012/wordml" xmlns:wpg="http://schemas.microsoft.com/office/word/2010/wordprocessingGroup" xmlns:wpi="http://schemas.microsoft.com/office/word/2010/wordprocessingInk" xmlns:wne="http://schemas.microsoft.com/office/word/2006/wordml" xmlns:wps="http://schemas.microsoft.com/office/word/2010/wordprocessingShape" mc:Ignorable="w14 w15 wp14">
   <w:body>
-    <w:p>
+    <w:p xmlns:wp14="http://schemas.microsoft.com/office/word/2010/wordml" wp14:textId="77777777">
       <w:pPr>
         <w:jc w:val="both"/>
       </w:pPr>
@@ -10,12 +10,12 @@
         <w:t>DESIGN</w:t>
       </w:r>
     </w:p>
-    <w:p>
-      <w:pPr>
-        <w:jc w:val="both"/>
-      </w:pPr>
-    </w:p>
-    <w:p>
+    <w:p xmlns:wp14="http://schemas.microsoft.com/office/word/2010/wordml" wp14:textId="77777777">
+      <w:pPr>
+        <w:jc w:val="both"/>
+      </w:pPr>
+    </w:p>
+    <w:p xmlns:wp14="http://schemas.microsoft.com/office/word/2010/wordml" wp14:textId="77777777">
       <w:pPr>
         <w:jc w:val="both"/>
       </w:pPr>
@@ -23,7 +23,7 @@
         <w:t xml:space="preserve">Tela inicial: </w:t>
       </w:r>
     </w:p>
-    <w:p>
+    <w:p xmlns:wp14="http://schemas.microsoft.com/office/word/2010/wordml" wp14:textId="77777777">
       <w:pPr>
         <w:pStyle w:val="PargrafodaLista"/>
         <w:numPr>
@@ -64,7 +64,7 @@
         <w:t>de funcionários da empresa/telefone/e-mail.</w:t>
       </w:r>
     </w:p>
-    <w:p>
+    <w:p xmlns:wp14="http://schemas.microsoft.com/office/word/2010/wordml" wp14:textId="77777777">
       <w:pPr>
         <w:pStyle w:val="PargrafodaLista"/>
         <w:numPr>
@@ -93,7 +93,7 @@
         <w:t>/línguas que ensina.</w:t>
       </w:r>
     </w:p>
-    <w:p>
+    <w:p xmlns:wp14="http://schemas.microsoft.com/office/word/2010/wordml" wp14:textId="77777777">
       <w:pPr>
         <w:pStyle w:val="PargrafodaLista"/>
         <w:numPr>
@@ -111,7 +111,7 @@
         <w:t xml:space="preserve"> :usuário/senha</w:t>
       </w:r>
     </w:p>
-    <w:p>
+    <w:p xmlns:wp14="http://schemas.microsoft.com/office/word/2010/wordml" wp14:textId="77777777">
       <w:pPr>
         <w:jc w:val="both"/>
       </w:pPr>
@@ -119,7 +119,7 @@
         <w:t xml:space="preserve"> </w:t>
       </w:r>
     </w:p>
-    <w:p>
+    <w:p xmlns:wp14="http://schemas.microsoft.com/office/word/2010/wordml" wp14:textId="77777777">
       <w:pPr>
         <w:jc w:val="both"/>
       </w:pPr>
@@ -127,7 +127,7 @@
         <w:t>Tela de Busca:</w:t>
       </w:r>
     </w:p>
-    <w:p>
+    <w:p xmlns:wp14="http://schemas.microsoft.com/office/word/2010/wordml" wp14:textId="77777777">
       <w:pPr>
         <w:pStyle w:val="PargrafodaLista"/>
         <w:numPr>
@@ -154,12 +154,12 @@
         <w:t xml:space="preserve"> de alunos participantes. </w:t>
       </w:r>
     </w:p>
-    <w:p>
-      <w:pPr>
-        <w:jc w:val="both"/>
-      </w:pPr>
-    </w:p>
-    <w:p>
+    <w:p xmlns:wp14="http://schemas.microsoft.com/office/word/2010/wordml" wp14:textId="77777777">
+      <w:pPr>
+        <w:jc w:val="both"/>
+      </w:pPr>
+    </w:p>
+    <w:p xmlns:wp14="http://schemas.microsoft.com/office/word/2010/wordml" wp14:textId="77777777">
       <w:pPr>
         <w:jc w:val="both"/>
       </w:pPr>
@@ -167,7 +167,7 @@
         <w:t xml:space="preserve">Tela de apresentação dos professores: </w:t>
       </w:r>
     </w:p>
-    <w:p>
+    <w:p xmlns:wp14="http://schemas.microsoft.com/office/word/2010/wordml" wp14:textId="77777777">
       <w:pPr>
         <w:pStyle w:val="PargrafodaLista"/>
         <w:numPr>
@@ -180,7 +180,7 @@
         <w:t>Apresentação dos professores de acordo com a localização em relação a empresa.</w:t>
       </w:r>
     </w:p>
-    <w:p>
+    <w:p xmlns:wp14="http://schemas.microsoft.com/office/word/2010/wordml" wp14:textId="77777777">
       <w:pPr>
         <w:pStyle w:val="PargrafodaLista"/>
         <w:numPr>
@@ -199,7 +199,7 @@
         <w:t>dias da semana disponível).</w:t>
       </w:r>
     </w:p>
-    <w:p>
+    <w:p xmlns:wp14="http://schemas.microsoft.com/office/word/2010/wordml" wp14:textId="77777777">
       <w:pPr>
         <w:pStyle w:val="PargrafodaLista"/>
         <w:numPr>
@@ -212,7 +212,7 @@
         <w:t>Valor da hora aula de cada professor.</w:t>
       </w:r>
     </w:p>
-    <w:p>
+    <w:p xmlns:wp14="http://schemas.microsoft.com/office/word/2010/wordml" wp14:textId="77777777">
       <w:pPr>
         <w:pStyle w:val="PargrafodaLista"/>
         <w:numPr>
@@ -233,7 +233,7 @@
         <w:t xml:space="preserve"> do assunto).</w:t>
       </w:r>
     </w:p>
-    <w:p>
+    <w:p xmlns:wp14="http://schemas.microsoft.com/office/word/2010/wordml" wp14:textId="77777777">
       <w:pPr>
         <w:pStyle w:val="PargrafodaLista"/>
         <w:numPr>
@@ -246,7 +246,7 @@
         <w:t>Empresa seleciona o professor desejado e confirma a contratação do serviço.</w:t>
       </w:r>
     </w:p>
-    <w:p>
+    <w:p xmlns:wp14="http://schemas.microsoft.com/office/word/2010/wordml" wp14:textId="77777777">
       <w:pPr>
         <w:pStyle w:val="PargrafodaLista"/>
         <w:numPr>
@@ -262,12 +262,12 @@
         <w:t>.</w:t>
       </w:r>
     </w:p>
-    <w:p>
-      <w:pPr>
-        <w:jc w:val="both"/>
-      </w:pPr>
-    </w:p>
-    <w:p>
+    <w:p xmlns:wp14="http://schemas.microsoft.com/office/word/2010/wordml" wp14:textId="77777777">
+      <w:pPr>
+        <w:jc w:val="both"/>
+      </w:pPr>
+    </w:p>
+    <w:p xmlns:wp14="http://schemas.microsoft.com/office/word/2010/wordml" wp14:textId="77777777">
       <w:pPr>
         <w:jc w:val="both"/>
       </w:pPr>
@@ -275,7 +275,7 @@
         <w:t>Tela de Contratação do serviço:</w:t>
       </w:r>
     </w:p>
-    <w:p>
+    <w:p xmlns:wp14="http://schemas.microsoft.com/office/word/2010/wordml" wp14:textId="77777777">
       <w:pPr>
         <w:pStyle w:val="PargrafodaLista"/>
         <w:numPr>
@@ -304,7 +304,7 @@
         <w:t xml:space="preserve"> seguro)</w:t>
       </w:r>
     </w:p>
-    <w:p>
+    <w:p xmlns:wp14="http://schemas.microsoft.com/office/word/2010/wordml" wp14:textId="77777777">
       <w:pPr>
         <w:pStyle w:val="PargrafodaLista"/>
         <w:numPr>
@@ -320,7 +320,7 @@
         <w:t>.</w:t>
       </w:r>
     </w:p>
-    <w:p>
+    <w:p xmlns:wp14="http://schemas.microsoft.com/office/word/2010/wordml" wp14:textId="77777777">
       <w:pPr>
         <w:pStyle w:val="PargrafodaLista"/>
         <w:numPr>
@@ -341,7 +341,7 @@
         <w:t xml:space="preserve"> informando sobre a aula contratada com as informações: data, horário, local, tamanha da turma. </w:t>
       </w:r>
     </w:p>
-    <w:p>
+    <w:p xmlns:wp14="http://schemas.microsoft.com/office/word/2010/wordml" wp14:textId="77777777">
       <w:pPr>
         <w:jc w:val="both"/>
       </w:pPr>
@@ -349,7 +349,7 @@
         <w:t>Avaliação:</w:t>
       </w:r>
     </w:p>
-    <w:p>
+    <w:p xmlns:wp14="http://schemas.microsoft.com/office/word/2010/wordml" wp14:textId="77777777">
       <w:pPr>
         <w:pStyle w:val="PargrafodaLista"/>
         <w:numPr>
@@ -362,7 +362,7 @@
         <w:t>Empresa avalia o performance do professor com nota de 1 a 10 para os itens: didática/material/domínio do assunto.</w:t>
       </w:r>
     </w:p>
-    <w:p>
+    <w:p xmlns:wp14="http://schemas.microsoft.com/office/word/2010/wordml" wp14:textId="77777777">
       <w:pPr>
         <w:pStyle w:val="PargrafodaLista"/>
         <w:numPr>
@@ -374,25 +374,381 @@
       <w:r>
         <w:t>Professor avalia a turma de 1 a 10: participação/ frequência/comportamento.</w:t>
       </w:r>
-      <w:bookmarkStart w:id="0" w:name="_GoBack"/>
+      <w:bookmarkStart w:name="_GoBack" w:id="0"/>
       <w:bookmarkEnd w:id="0"/>
     </w:p>
+    <w:p xmlns:wp14="http://schemas.microsoft.com/office/word/2010/wordml" wp14:textId="77777777">
+      <w:pPr>
+        <w:pStyle w:val="PargrafodaLista"/>
+        <w:jc w:val="both"/>
+      </w:pPr>
+    </w:p>
+    <w:p xmlns:wp14="http://schemas.microsoft.com/office/word/2010/wordml" wp14:textId="77777777">
+      <w:pPr>
+        <w:jc w:val="both"/>
+      </w:pPr>
+      <w:r>
+        <w:rPr/>
+        <w:t xml:space="preserve"> </w:t>
+      </w:r>
+    </w:p>
+    <w:p w14:noSpellErr="1">
+      <w:r>
+        <w:br w:type="page"/>
+      </w:r>
+    </w:p>
+    <w:p w14:noSpellErr="1">
+      <w:pPr>
+        <w:pStyle w:val="Normal"/>
+        <w:jc w:val="both"/>
+      </w:pPr>
+      <w:r>
+        <w:rPr/>
+        <w:t>CODIFICAÇÃO</w:t>
+      </w:r>
+    </w:p>
     <w:p>
       <w:pPr>
-        <w:pStyle w:val="PargrafodaLista"/>
-        <w:jc w:val="both"/>
-      </w:pPr>
+        <w:pStyle w:val="Normal"/>
+        <w:jc w:val="both"/>
+      </w:pPr>
+      <w:r>
+        <w:rPr/>
+        <w:t>Tecnologias a serem usadas no desenvolvimento do projeto</w:t>
+      </w:r>
     </w:p>
     <w:p>
       <w:pPr>
         <w:jc w:val="both"/>
       </w:pPr>
       <w:r>
-        <w:t xml:space="preserve"> </w:t>
+        <w:rPr>
+          <w:rFonts w:ascii="Calibri" w:hAnsi="Calibri" w:eastAsia="Calibri" w:cs="Calibri"/>
+          <w:noProof w:val="0"/>
+          <w:sz w:val="22"/>
+          <w:szCs w:val="22"/>
+          <w:lang w:val="pt-BR"/>
+        </w:rPr>
+        <w:t xml:space="preserve">1 - Linguagem node para o </w:t>
+      </w:r>
+      <w:proofErr w:type="spellStart"/>
+      <w:r>
+        <w:rPr>
+          <w:rFonts w:ascii="Calibri" w:hAnsi="Calibri" w:eastAsia="Calibri" w:cs="Calibri"/>
+          <w:noProof w:val="0"/>
+          <w:sz w:val="22"/>
+          <w:szCs w:val="22"/>
+          <w:lang w:val="pt-BR"/>
+        </w:rPr>
+        <w:t>backend</w:t>
+      </w:r>
+      <w:proofErr w:type="spellEnd"/>
+      <w:r>
+        <w:br/>
+      </w:r>
+      <w:r>
+        <w:rPr>
+          <w:rFonts w:ascii="Calibri" w:hAnsi="Calibri" w:eastAsia="Calibri" w:cs="Calibri"/>
+          <w:noProof w:val="0"/>
+          <w:sz w:val="22"/>
+          <w:szCs w:val="22"/>
+          <w:lang w:val="pt-BR"/>
+        </w:rPr>
+        <w:t xml:space="preserve">2 - Framework </w:t>
+      </w:r>
+      <w:proofErr w:type="spellStart"/>
+      <w:r>
+        <w:rPr>
+          <w:rFonts w:ascii="Calibri" w:hAnsi="Calibri" w:eastAsia="Calibri" w:cs="Calibri"/>
+          <w:noProof w:val="0"/>
+          <w:sz w:val="22"/>
+          <w:szCs w:val="22"/>
+          <w:lang w:val="pt-BR"/>
+        </w:rPr>
+        <w:t>express</w:t>
+      </w:r>
+      <w:proofErr w:type="spellEnd"/>
+      <w:r>
+        <w:rPr>
+          <w:rFonts w:ascii="Calibri" w:hAnsi="Calibri" w:eastAsia="Calibri" w:cs="Calibri"/>
+          <w:noProof w:val="0"/>
+          <w:sz w:val="22"/>
+          <w:szCs w:val="22"/>
+          <w:lang w:val="pt-BR"/>
+        </w:rPr>
+        <w:t xml:space="preserve"> para a criação da </w:t>
+      </w:r>
+      <w:proofErr w:type="spellStart"/>
+      <w:r>
+        <w:rPr>
+          <w:rFonts w:ascii="Calibri" w:hAnsi="Calibri" w:eastAsia="Calibri" w:cs="Calibri"/>
+          <w:noProof w:val="0"/>
+          <w:sz w:val="22"/>
+          <w:szCs w:val="22"/>
+          <w:lang w:val="pt-BR"/>
+        </w:rPr>
+        <w:t>api</w:t>
+      </w:r>
+      <w:proofErr w:type="spellEnd"/>
+      <w:r>
+        <w:br/>
+      </w:r>
+      <w:r>
+        <w:rPr>
+          <w:rFonts w:ascii="Calibri" w:hAnsi="Calibri" w:eastAsia="Calibri" w:cs="Calibri"/>
+          <w:noProof w:val="0"/>
+          <w:sz w:val="22"/>
+          <w:szCs w:val="22"/>
+          <w:lang w:val="pt-BR"/>
+        </w:rPr>
+        <w:t xml:space="preserve">3 - </w:t>
+      </w:r>
+      <w:proofErr w:type="spellStart"/>
+      <w:r>
+        <w:rPr>
+          <w:rFonts w:ascii="Calibri" w:hAnsi="Calibri" w:eastAsia="Calibri" w:cs="Calibri"/>
+          <w:noProof w:val="0"/>
+          <w:sz w:val="22"/>
+          <w:szCs w:val="22"/>
+          <w:lang w:val="pt-BR"/>
+        </w:rPr>
+        <w:t>Vue</w:t>
+      </w:r>
+      <w:proofErr w:type="spellEnd"/>
+      <w:r>
+        <w:rPr>
+          <w:rFonts w:ascii="Calibri" w:hAnsi="Calibri" w:eastAsia="Calibri" w:cs="Calibri"/>
+          <w:noProof w:val="0"/>
+          <w:sz w:val="22"/>
+          <w:szCs w:val="22"/>
+          <w:lang w:val="pt-BR"/>
+        </w:rPr>
+        <w:t xml:space="preserve">.js para o front </w:t>
+      </w:r>
+      <w:proofErr w:type="spellStart"/>
+      <w:r>
+        <w:rPr>
+          <w:rFonts w:ascii="Calibri" w:hAnsi="Calibri" w:eastAsia="Calibri" w:cs="Calibri"/>
+          <w:noProof w:val="0"/>
+          <w:sz w:val="22"/>
+          <w:szCs w:val="22"/>
+          <w:lang w:val="pt-BR"/>
+        </w:rPr>
+        <w:t>end</w:t>
+      </w:r>
+      <w:proofErr w:type="spellEnd"/>
+      <w:r>
+        <w:br/>
+      </w:r>
+      <w:r>
+        <w:rPr>
+          <w:rFonts w:ascii="Calibri" w:hAnsi="Calibri" w:eastAsia="Calibri" w:cs="Calibri"/>
+          <w:noProof w:val="0"/>
+          <w:sz w:val="22"/>
+          <w:szCs w:val="22"/>
+          <w:lang w:val="pt-BR"/>
+        </w:rPr>
+        <w:t xml:space="preserve">4 - integração com a </w:t>
+      </w:r>
+      <w:proofErr w:type="spellStart"/>
+      <w:r>
+        <w:rPr>
+          <w:rFonts w:ascii="Calibri" w:hAnsi="Calibri" w:eastAsia="Calibri" w:cs="Calibri"/>
+          <w:noProof w:val="0"/>
+          <w:sz w:val="22"/>
+          <w:szCs w:val="22"/>
+          <w:lang w:val="pt-BR"/>
+        </w:rPr>
+        <w:t>api</w:t>
+      </w:r>
+      <w:proofErr w:type="spellEnd"/>
+      <w:r>
+        <w:rPr>
+          <w:rFonts w:ascii="Calibri" w:hAnsi="Calibri" w:eastAsia="Calibri" w:cs="Calibri"/>
+          <w:noProof w:val="0"/>
+          <w:sz w:val="22"/>
+          <w:szCs w:val="22"/>
+          <w:lang w:val="pt-BR"/>
+        </w:rPr>
+        <w:t xml:space="preserve"> da </w:t>
+      </w:r>
+      <w:proofErr w:type="spellStart"/>
+      <w:r>
+        <w:rPr>
+          <w:rFonts w:ascii="Calibri" w:hAnsi="Calibri" w:eastAsia="Calibri" w:cs="Calibri"/>
+          <w:noProof w:val="0"/>
+          <w:sz w:val="22"/>
+          <w:szCs w:val="22"/>
+          <w:lang w:val="pt-BR"/>
+        </w:rPr>
+        <w:t>pagseguro</w:t>
+      </w:r>
+      <w:proofErr w:type="spellEnd"/>
+      <w:r>
+        <w:rPr>
+          <w:rFonts w:ascii="Calibri" w:hAnsi="Calibri" w:eastAsia="Calibri" w:cs="Calibri"/>
+          <w:noProof w:val="0"/>
+          <w:sz w:val="22"/>
+          <w:szCs w:val="22"/>
+          <w:lang w:val="pt-BR"/>
+        </w:rPr>
+        <w:t>/</w:t>
+      </w:r>
+      <w:proofErr w:type="spellStart"/>
+      <w:r>
+        <w:rPr>
+          <w:rFonts w:ascii="Calibri" w:hAnsi="Calibri" w:eastAsia="Calibri" w:cs="Calibri"/>
+          <w:noProof w:val="0"/>
+          <w:sz w:val="22"/>
+          <w:szCs w:val="22"/>
+          <w:lang w:val="pt-BR"/>
+        </w:rPr>
+        <w:t>paypal</w:t>
+      </w:r>
+      <w:proofErr w:type="spellEnd"/>
+      <w:r>
+        <w:br/>
+      </w:r>
+      <w:r>
+        <w:rPr>
+          <w:rFonts w:ascii="Calibri" w:hAnsi="Calibri" w:eastAsia="Calibri" w:cs="Calibri"/>
+          <w:noProof w:val="0"/>
+          <w:sz w:val="22"/>
+          <w:szCs w:val="22"/>
+          <w:lang w:val="pt-BR"/>
+        </w:rPr>
+        <w:t xml:space="preserve">5 - </w:t>
+      </w:r>
+      <w:proofErr w:type="spellStart"/>
+      <w:r>
+        <w:rPr>
+          <w:rFonts w:ascii="Calibri" w:hAnsi="Calibri" w:eastAsia="Calibri" w:cs="Calibri"/>
+          <w:noProof w:val="0"/>
+          <w:sz w:val="22"/>
+          <w:szCs w:val="22"/>
+          <w:lang w:val="pt-BR"/>
+        </w:rPr>
+        <w:t>Mysql</w:t>
+      </w:r>
+      <w:proofErr w:type="spellEnd"/>
+      <w:r>
+        <w:rPr>
+          <w:rFonts w:ascii="Calibri" w:hAnsi="Calibri" w:eastAsia="Calibri" w:cs="Calibri"/>
+          <w:noProof w:val="0"/>
+          <w:sz w:val="22"/>
+          <w:szCs w:val="22"/>
+          <w:lang w:val="pt-BR"/>
+        </w:rPr>
+        <w:t xml:space="preserve"> para o banco de dados/</w:t>
+      </w:r>
+      <w:r>
+        <w:br/>
+      </w:r>
+      <w:r>
+        <w:rPr>
+          <w:rFonts w:ascii="Calibri" w:hAnsi="Calibri" w:eastAsia="Calibri" w:cs="Calibri"/>
+          <w:noProof w:val="0"/>
+          <w:sz w:val="22"/>
+          <w:szCs w:val="22"/>
+          <w:lang w:val="pt-BR"/>
+        </w:rPr>
+        <w:t xml:space="preserve">6 - Será usado a biblioteca </w:t>
+      </w:r>
+      <w:proofErr w:type="spellStart"/>
+      <w:r>
+        <w:rPr>
+          <w:rFonts w:ascii="Calibri" w:hAnsi="Calibri" w:eastAsia="Calibri" w:cs="Calibri"/>
+          <w:noProof w:val="0"/>
+          <w:sz w:val="22"/>
+          <w:szCs w:val="22"/>
+          <w:lang w:val="pt-BR"/>
+        </w:rPr>
+        <w:t>Sequelize</w:t>
+      </w:r>
+      <w:proofErr w:type="spellEnd"/>
+      <w:r>
+        <w:rPr>
+          <w:rFonts w:ascii="Calibri" w:hAnsi="Calibri" w:eastAsia="Calibri" w:cs="Calibri"/>
+          <w:noProof w:val="0"/>
+          <w:sz w:val="22"/>
+          <w:szCs w:val="22"/>
+          <w:lang w:val="pt-BR"/>
+        </w:rPr>
+        <w:t xml:space="preserve"> para gerenciamento do banco de dados</w:t>
+      </w:r>
+      <w:r>
+        <w:br/>
+      </w:r>
+      <w:r>
+        <w:rPr>
+          <w:rFonts w:ascii="Calibri" w:hAnsi="Calibri" w:eastAsia="Calibri" w:cs="Calibri"/>
+          <w:noProof w:val="0"/>
+          <w:sz w:val="22"/>
+          <w:szCs w:val="22"/>
+          <w:lang w:val="pt-BR"/>
+        </w:rPr>
+        <w:t xml:space="preserve">7 - Será usado a biblioteca </w:t>
+      </w:r>
+      <w:proofErr w:type="spellStart"/>
+      <w:r>
+        <w:rPr>
+          <w:rFonts w:ascii="Calibri" w:hAnsi="Calibri" w:eastAsia="Calibri" w:cs="Calibri"/>
+          <w:noProof w:val="0"/>
+          <w:sz w:val="22"/>
+          <w:szCs w:val="22"/>
+          <w:lang w:val="pt-BR"/>
+        </w:rPr>
+        <w:t>FullCalendar</w:t>
+      </w:r>
+      <w:proofErr w:type="spellEnd"/>
+      <w:r>
+        <w:rPr>
+          <w:rFonts w:ascii="Calibri" w:hAnsi="Calibri" w:eastAsia="Calibri" w:cs="Calibri"/>
+          <w:noProof w:val="0"/>
+          <w:sz w:val="22"/>
+          <w:szCs w:val="22"/>
+          <w:lang w:val="pt-BR"/>
+        </w:rPr>
+        <w:t xml:space="preserve"> para o </w:t>
+      </w:r>
+      <w:proofErr w:type="spellStart"/>
+      <w:r>
+        <w:rPr>
+          <w:rFonts w:ascii="Calibri" w:hAnsi="Calibri" w:eastAsia="Calibri" w:cs="Calibri"/>
+          <w:noProof w:val="0"/>
+          <w:sz w:val="22"/>
+          <w:szCs w:val="22"/>
+          <w:lang w:val="pt-BR"/>
+        </w:rPr>
+        <w:t>calendario</w:t>
+      </w:r>
+      <w:proofErr w:type="spellEnd"/>
+      <w:r>
+        <w:rPr>
+          <w:rFonts w:ascii="Calibri" w:hAnsi="Calibri" w:eastAsia="Calibri" w:cs="Calibri"/>
+          <w:noProof w:val="0"/>
+          <w:sz w:val="22"/>
+          <w:szCs w:val="22"/>
+          <w:lang w:val="pt-BR"/>
+        </w:rPr>
+        <w:t xml:space="preserve"> do profissional</w:t>
+      </w:r>
+      <w:r>
+        <w:br/>
+      </w:r>
+      <w:r>
+        <w:rPr>
+          <w:rFonts w:ascii="Calibri" w:hAnsi="Calibri" w:eastAsia="Calibri" w:cs="Calibri"/>
+          <w:noProof w:val="0"/>
+          <w:sz w:val="22"/>
+          <w:szCs w:val="22"/>
+          <w:lang w:val="pt-BR"/>
+        </w:rPr>
+        <w:t>8 - Será usado o JWT para a autenticação</w:t>
       </w:r>
     </w:p>
     <w:sectPr>
-      <w:pgSz w:w="11906" w:h="16838"/>
+      <w:pgSz w:w="11906" w:h="16838" w:orient="portrait"/>
       <w:pgMar w:top="1417" w:right="1701" w:bottom="1417" w:left="1701" w:header="708" w:footer="708" w:gutter="0"/>
       <w:cols w:space="708"/>
       <w:docGrid w:linePitch="360"/>
@@ -416,7 +772,7 @@
         <w:ind w:left="720" w:hanging="360"/>
       </w:pPr>
       <w:rPr>
-        <w:rFonts w:ascii="Symbol" w:hAnsi="Symbol" w:hint="default"/>
+        <w:rFonts w:hint="default" w:ascii="Symbol" w:hAnsi="Symbol"/>
       </w:rPr>
     </w:lvl>
     <w:lvl w:ilvl="1" w:tplc="04160003" w:tentative="1">
@@ -428,7 +784,7 @@
         <w:ind w:left="1440" w:hanging="360"/>
       </w:pPr>
       <w:rPr>
-        <w:rFonts w:ascii="Courier New" w:hAnsi="Courier New" w:cs="Courier New" w:hint="default"/>
+        <w:rFonts w:hint="default" w:ascii="Courier New" w:hAnsi="Courier New" w:cs="Courier New"/>
       </w:rPr>
     </w:lvl>
     <w:lvl w:ilvl="2" w:tplc="04160005" w:tentative="1">
@@ -440,7 +796,7 @@
         <w:ind w:left="2160" w:hanging="360"/>
       </w:pPr>
       <w:rPr>
-        <w:rFonts w:ascii="Wingdings" w:hAnsi="Wingdings" w:hint="default"/>
+        <w:rFonts w:hint="default" w:ascii="Wingdings" w:hAnsi="Wingdings"/>
       </w:rPr>
     </w:lvl>
     <w:lvl w:ilvl="3" w:tplc="04160001" w:tentative="1">
@@ -452,7 +808,7 @@
         <w:ind w:left="2880" w:hanging="360"/>
       </w:pPr>
       <w:rPr>
-        <w:rFonts w:ascii="Symbol" w:hAnsi="Symbol" w:hint="default"/>
+        <w:rFonts w:hint="default" w:ascii="Symbol" w:hAnsi="Symbol"/>
       </w:rPr>
     </w:lvl>
     <w:lvl w:ilvl="4" w:tplc="04160003" w:tentative="1">
@@ -464,7 +820,7 @@
         <w:ind w:left="3600" w:hanging="360"/>
       </w:pPr>
       <w:rPr>
-        <w:rFonts w:ascii="Courier New" w:hAnsi="Courier New" w:cs="Courier New" w:hint="default"/>
+        <w:rFonts w:hint="default" w:ascii="Courier New" w:hAnsi="Courier New" w:cs="Courier New"/>
       </w:rPr>
     </w:lvl>
     <w:lvl w:ilvl="5" w:tplc="04160005" w:tentative="1">
@@ -476,7 +832,7 @@
         <w:ind w:left="4320" w:hanging="360"/>
       </w:pPr>
       <w:rPr>
-        <w:rFonts w:ascii="Wingdings" w:hAnsi="Wingdings" w:hint="default"/>
+        <w:rFonts w:hint="default" w:ascii="Wingdings" w:hAnsi="Wingdings"/>
       </w:rPr>
     </w:lvl>
     <w:lvl w:ilvl="6" w:tplc="04160001" w:tentative="1">
@@ -488,7 +844,7 @@
         <w:ind w:left="5040" w:hanging="360"/>
       </w:pPr>
       <w:rPr>
-        <w:rFonts w:ascii="Symbol" w:hAnsi="Symbol" w:hint="default"/>
+        <w:rFonts w:hint="default" w:ascii="Symbol" w:hAnsi="Symbol"/>
       </w:rPr>
     </w:lvl>
     <w:lvl w:ilvl="7" w:tplc="04160003" w:tentative="1">
@@ -500,7 +856,7 @@
         <w:ind w:left="5760" w:hanging="360"/>
       </w:pPr>
       <w:rPr>
-        <w:rFonts w:ascii="Courier New" w:hAnsi="Courier New" w:cs="Courier New" w:hint="default"/>
+        <w:rFonts w:hint="default" w:ascii="Courier New" w:hAnsi="Courier New" w:cs="Courier New"/>
       </w:rPr>
     </w:lvl>
     <w:lvl w:ilvl="8" w:tplc="04160005" w:tentative="1">
@@ -512,7 +868,7 @@
         <w:ind w:left="6480" w:hanging="360"/>
       </w:pPr>
       <w:rPr>
-        <w:rFonts w:ascii="Wingdings" w:hAnsi="Wingdings" w:hint="default"/>
+        <w:rFonts w:hint="default" w:ascii="Wingdings" w:hAnsi="Wingdings"/>
       </w:rPr>
     </w:lvl>
   </w:abstractNum>
@@ -529,7 +885,7 @@
         <w:ind w:left="720" w:hanging="360"/>
       </w:pPr>
       <w:rPr>
-        <w:rFonts w:ascii="Symbol" w:hAnsi="Symbol" w:hint="default"/>
+        <w:rFonts w:hint="default" w:ascii="Symbol" w:hAnsi="Symbol"/>
       </w:rPr>
     </w:lvl>
     <w:lvl w:ilvl="1" w:tplc="04160003" w:tentative="1">
@@ -541,7 +897,7 @@
         <w:ind w:left="1440" w:hanging="360"/>
       </w:pPr>
       <w:rPr>
-        <w:rFonts w:ascii="Courier New" w:hAnsi="Courier New" w:cs="Courier New" w:hint="default"/>
+        <w:rFonts w:hint="default" w:ascii="Courier New" w:hAnsi="Courier New" w:cs="Courier New"/>
       </w:rPr>
     </w:lvl>
     <w:lvl w:ilvl="2" w:tplc="04160005" w:tentative="1">
@@ -553,7 +909,7 @@
         <w:ind w:left="2160" w:hanging="360"/>
       </w:pPr>
       <w:rPr>
-        <w:rFonts w:ascii="Wingdings" w:hAnsi="Wingdings" w:hint="default"/>
+        <w:rFonts w:hint="default" w:ascii="Wingdings" w:hAnsi="Wingdings"/>
       </w:rPr>
     </w:lvl>
     <w:lvl w:ilvl="3" w:tplc="04160001" w:tentative="1">
@@ -565,7 +921,7 @@
         <w:ind w:left="2880" w:hanging="360"/>
       </w:pPr>
       <w:rPr>
-        <w:rFonts w:ascii="Symbol" w:hAnsi="Symbol" w:hint="default"/>
+        <w:rFonts w:hint="default" w:ascii="Symbol" w:hAnsi="Symbol"/>
       </w:rPr>
     </w:lvl>
     <w:lvl w:ilvl="4" w:tplc="04160003" w:tentative="1">
@@ -577,7 +933,7 @@
         <w:ind w:left="3600" w:hanging="360"/>
       </w:pPr>
       <w:rPr>
-        <w:rFonts w:ascii="Courier New" w:hAnsi="Courier New" w:cs="Courier New" w:hint="default"/>
+        <w:rFonts w:hint="default" w:ascii="Courier New" w:hAnsi="Courier New" w:cs="Courier New"/>
       </w:rPr>
     </w:lvl>
     <w:lvl w:ilvl="5" w:tplc="04160005" w:tentative="1">
@@ -589,7 +945,7 @@
         <w:ind w:left="4320" w:hanging="360"/>
       </w:pPr>
       <w:rPr>
-        <w:rFonts w:ascii="Wingdings" w:hAnsi="Wingdings" w:hint="default"/>
+        <w:rFonts w:hint="default" w:ascii="Wingdings" w:hAnsi="Wingdings"/>
       </w:rPr>
     </w:lvl>
     <w:lvl w:ilvl="6" w:tplc="04160001" w:tentative="1">
@@ -601,7 +957,7 @@
         <w:ind w:left="5040" w:hanging="360"/>
       </w:pPr>
       <w:rPr>
-        <w:rFonts w:ascii="Symbol" w:hAnsi="Symbol" w:hint="default"/>
+        <w:rFonts w:hint="default" w:ascii="Symbol" w:hAnsi="Symbol"/>
       </w:rPr>
     </w:lvl>
     <w:lvl w:ilvl="7" w:tplc="04160003" w:tentative="1">
@@ -613,7 +969,7 @@
         <w:ind w:left="5760" w:hanging="360"/>
       </w:pPr>
       <w:rPr>
-        <w:rFonts w:ascii="Courier New" w:hAnsi="Courier New" w:cs="Courier New" w:hint="default"/>
+        <w:rFonts w:hint="default" w:ascii="Courier New" w:hAnsi="Courier New" w:cs="Courier New"/>
       </w:rPr>
     </w:lvl>
     <w:lvl w:ilvl="8" w:tplc="04160005" w:tentative="1">
@@ -625,7 +981,7 @@
         <w:ind w:left="6480" w:hanging="360"/>
       </w:pPr>
       <w:rPr>
-        <w:rFonts w:ascii="Wingdings" w:hAnsi="Wingdings" w:hint="default"/>
+        <w:rFonts w:hint="default" w:ascii="Wingdings" w:hAnsi="Wingdings"/>
       </w:rPr>
     </w:lvl>
   </w:abstractNum>
@@ -642,7 +998,7 @@
         <w:ind w:left="720" w:hanging="360"/>
       </w:pPr>
       <w:rPr>
-        <w:rFonts w:ascii="Symbol" w:hAnsi="Symbol" w:hint="default"/>
+        <w:rFonts w:hint="default" w:ascii="Symbol" w:hAnsi="Symbol"/>
       </w:rPr>
     </w:lvl>
     <w:lvl w:ilvl="1" w:tplc="04160003" w:tentative="1">
@@ -654,7 +1010,7 @@
         <w:ind w:left="1440" w:hanging="360"/>
       </w:pPr>
       <w:rPr>
-        <w:rFonts w:ascii="Courier New" w:hAnsi="Courier New" w:cs="Courier New" w:hint="default"/>
+        <w:rFonts w:hint="default" w:ascii="Courier New" w:hAnsi="Courier New" w:cs="Courier New"/>
       </w:rPr>
     </w:lvl>
     <w:lvl w:ilvl="2" w:tplc="04160005" w:tentative="1">
@@ -666,7 +1022,7 @@
         <w:ind w:left="2160" w:hanging="360"/>
       </w:pPr>
       <w:rPr>
-        <w:rFonts w:ascii="Wingdings" w:hAnsi="Wingdings" w:hint="default"/>
+        <w:rFonts w:hint="default" w:ascii="Wingdings" w:hAnsi="Wingdings"/>
       </w:rPr>
     </w:lvl>
     <w:lvl w:ilvl="3" w:tplc="04160001" w:tentative="1">
@@ -678,7 +1034,7 @@
         <w:ind w:left="2880" w:hanging="360"/>
       </w:pPr>
       <w:rPr>
-        <w:rFonts w:ascii="Symbol" w:hAnsi="Symbol" w:hint="default"/>
+        <w:rFonts w:hint="default" w:ascii="Symbol" w:hAnsi="Symbol"/>
       </w:rPr>
     </w:lvl>
     <w:lvl w:ilvl="4" w:tplc="04160003" w:tentative="1">
@@ -690,7 +1046,7 @@
         <w:ind w:left="3600" w:hanging="360"/>
       </w:pPr>
       <w:rPr>
-        <w:rFonts w:ascii="Courier New" w:hAnsi="Courier New" w:cs="Courier New" w:hint="default"/>
+        <w:rFonts w:hint="default" w:ascii="Courier New" w:hAnsi="Courier New" w:cs="Courier New"/>
       </w:rPr>
     </w:lvl>
     <w:lvl w:ilvl="5" w:tplc="04160005" w:tentative="1">
@@ -702,7 +1058,7 @@
         <w:ind w:left="4320" w:hanging="360"/>
       </w:pPr>
       <w:rPr>
-        <w:rFonts w:ascii="Wingdings" w:hAnsi="Wingdings" w:hint="default"/>
+        <w:rFonts w:hint="default" w:ascii="Wingdings" w:hAnsi="Wingdings"/>
       </w:rPr>
     </w:lvl>
     <w:lvl w:ilvl="6" w:tplc="04160001" w:tentative="1">
@@ -714,7 +1070,7 @@
         <w:ind w:left="5040" w:hanging="360"/>
       </w:pPr>
       <w:rPr>
-        <w:rFonts w:ascii="Symbol" w:hAnsi="Symbol" w:hint="default"/>
+        <w:rFonts w:hint="default" w:ascii="Symbol" w:hAnsi="Symbol"/>
       </w:rPr>
     </w:lvl>
     <w:lvl w:ilvl="7" w:tplc="04160003" w:tentative="1">
@@ -726,7 +1082,7 @@
         <w:ind w:left="5760" w:hanging="360"/>
       </w:pPr>
       <w:rPr>
-        <w:rFonts w:ascii="Courier New" w:hAnsi="Courier New" w:cs="Courier New" w:hint="default"/>
+        <w:rFonts w:hint="default" w:ascii="Courier New" w:hAnsi="Courier New" w:cs="Courier New"/>
       </w:rPr>
     </w:lvl>
     <w:lvl w:ilvl="8" w:tplc="04160005" w:tentative="1">
@@ -738,7 +1094,7 @@
         <w:ind w:left="6480" w:hanging="360"/>
       </w:pPr>
       <w:rPr>
-        <w:rFonts w:ascii="Wingdings" w:hAnsi="Wingdings" w:hint="default"/>
+        <w:rFonts w:hint="default" w:ascii="Wingdings" w:hAnsi="Wingdings"/>
       </w:rPr>
     </w:lvl>
   </w:abstractNum>
@@ -755,7 +1111,7 @@
         <w:ind w:left="720" w:hanging="360"/>
       </w:pPr>
       <w:rPr>
-        <w:rFonts w:ascii="Symbol" w:hAnsi="Symbol" w:hint="default"/>
+        <w:rFonts w:hint="default" w:ascii="Symbol" w:hAnsi="Symbol"/>
       </w:rPr>
     </w:lvl>
     <w:lvl w:ilvl="1" w:tplc="04160003" w:tentative="1">
@@ -767,7 +1123,7 @@
         <w:ind w:left="1440" w:hanging="360"/>
       </w:pPr>
       <w:rPr>
-        <w:rFonts w:ascii="Courier New" w:hAnsi="Courier New" w:cs="Courier New" w:hint="default"/>
+        <w:rFonts w:hint="default" w:ascii="Courier New" w:hAnsi="Courier New" w:cs="Courier New"/>
       </w:rPr>
     </w:lvl>
     <w:lvl w:ilvl="2" w:tplc="04160005" w:tentative="1">
@@ -779,7 +1135,7 @@
         <w:ind w:left="2160" w:hanging="360"/>
       </w:pPr>
       <w:rPr>
-        <w:rFonts w:ascii="Wingdings" w:hAnsi="Wingdings" w:hint="default"/>
+        <w:rFonts w:hint="default" w:ascii="Wingdings" w:hAnsi="Wingdings"/>
       </w:rPr>
     </w:lvl>
     <w:lvl w:ilvl="3" w:tplc="04160001" w:tentative="1">
@@ -791,7 +1147,7 @@
         <w:ind w:left="2880" w:hanging="360"/>
       </w:pPr>
       <w:rPr>
-        <w:rFonts w:ascii="Symbol" w:hAnsi="Symbol" w:hint="default"/>
+        <w:rFonts w:hint="default" w:ascii="Symbol" w:hAnsi="Symbol"/>
       </w:rPr>
     </w:lvl>
     <w:lvl w:ilvl="4" w:tplc="04160003" w:tentative="1">
@@ -803,7 +1159,7 @@
         <w:ind w:left="3600" w:hanging="360"/>
       </w:pPr>
       <w:rPr>
-        <w:rFonts w:ascii="Courier New" w:hAnsi="Courier New" w:cs="Courier New" w:hint="default"/>
+        <w:rFonts w:hint="default" w:ascii="Courier New" w:hAnsi="Courier New" w:cs="Courier New"/>
       </w:rPr>
     </w:lvl>
     <w:lvl w:ilvl="5" w:tplc="04160005" w:tentative="1">
@@ -815,7 +1171,7 @@
         <w:ind w:left="4320" w:hanging="360"/>
       </w:pPr>
       <w:rPr>
-        <w:rFonts w:ascii="Wingdings" w:hAnsi="Wingdings" w:hint="default"/>
+        <w:rFonts w:hint="default" w:ascii="Wingdings" w:hAnsi="Wingdings"/>
       </w:rPr>
     </w:lvl>
     <w:lvl w:ilvl="6" w:tplc="04160001" w:tentative="1">
@@ -827,7 +1183,7 @@
         <w:ind w:left="5040" w:hanging="360"/>
       </w:pPr>
       <w:rPr>
-        <w:rFonts w:ascii="Symbol" w:hAnsi="Symbol" w:hint="default"/>
+        <w:rFonts w:hint="default" w:ascii="Symbol" w:hAnsi="Symbol"/>
       </w:rPr>
     </w:lvl>
     <w:lvl w:ilvl="7" w:tplc="04160003" w:tentative="1">
@@ -839,7 +1195,7 @@
         <w:ind w:left="5760" w:hanging="360"/>
       </w:pPr>
       <w:rPr>
-        <w:rFonts w:ascii="Courier New" w:hAnsi="Courier New" w:cs="Courier New" w:hint="default"/>
+        <w:rFonts w:hint="default" w:ascii="Courier New" w:hAnsi="Courier New" w:cs="Courier New"/>
       </w:rPr>
     </w:lvl>
     <w:lvl w:ilvl="8" w:tplc="04160005" w:tentative="1">
@@ -851,7 +1207,7 @@
         <w:ind w:left="6480" w:hanging="360"/>
       </w:pPr>
       <w:rPr>
-        <w:rFonts w:ascii="Wingdings" w:hAnsi="Wingdings" w:hint="default"/>
+        <w:rFonts w:hint="default" w:ascii="Wingdings" w:hAnsi="Wingdings"/>
       </w:rPr>
     </w:lvl>
   </w:abstractNum>
@@ -871,11 +1227,11 @@
 </file>
 
 <file path=word/styles.xml><?xml version="1.0" encoding="utf-8"?>
-<w:styles xmlns:mc="http://schemas.openxmlformats.org/markup-compatibility/2006" xmlns:r="http://schemas.openxmlformats.org/officeDocument/2006/relationships" xmlns:w="http://schemas.openxmlformats.org/wordprocessingml/2006/main" xmlns:w14="http://schemas.microsoft.com/office/word/2010/wordml" xmlns:w15="http://schemas.microsoft.com/office/word/2012/wordml" mc:Ignorable="w14 w15">
+<w:styles xmlns:wp14="http://schemas.microsoft.com/office/word/2010/wordprocessingDrawing" xmlns:mc="http://schemas.openxmlformats.org/markup-compatibility/2006" xmlns:r="http://schemas.openxmlformats.org/officeDocument/2006/relationships" xmlns:w="http://schemas.openxmlformats.org/wordprocessingml/2006/main" xmlns:w14="http://schemas.microsoft.com/office/word/2010/wordml" xmlns:w15="http://schemas.microsoft.com/office/word/2012/wordml" mc:Ignorable="w14 w15 wp14">
   <w:docDefaults>
     <w:rPrDefault>
       <w:rPr>
-        <w:rFonts w:asciiTheme="minorHAnsi" w:eastAsiaTheme="minorHAnsi" w:hAnsiTheme="minorHAnsi" w:cstheme="minorBidi"/>
+        <w:rFonts w:asciiTheme="minorHAnsi" w:hAnsiTheme="minorHAnsi" w:eastAsiaTheme="minorHAnsi" w:cstheme="minorBidi"/>
         <w:sz w:val="22"/>
         <w:szCs w:val="22"/>
         <w:lang w:val="pt-BR" w:eastAsia="en-US" w:bidi="ar-SA"/>
@@ -890,14 +1246,14 @@
   <w:latentStyles w:defLockedState="0" w:defUIPriority="99" w:defSemiHidden="0" w:defUnhideWhenUsed="0" w:defQFormat="0" w:count="371">
     <w:lsdException w:name="Normal" w:uiPriority="0" w:qFormat="1"/>
     <w:lsdException w:name="heading 1" w:uiPriority="9" w:qFormat="1"/>
-    <w:lsdException w:name="heading 2" w:semiHidden="1" w:uiPriority="9" w:unhideWhenUsed="1" w:qFormat="1"/>
-    <w:lsdException w:name="heading 3" w:semiHidden="1" w:uiPriority="9" w:unhideWhenUsed="1" w:qFormat="1"/>
-    <w:lsdException w:name="heading 4" w:semiHidden="1" w:uiPriority="9" w:unhideWhenUsed="1" w:qFormat="1"/>
-    <w:lsdException w:name="heading 5" w:semiHidden="1" w:uiPriority="9" w:unhideWhenUsed="1" w:qFormat="1"/>
-    <w:lsdException w:name="heading 6" w:semiHidden="1" w:uiPriority="9" w:unhideWhenUsed="1" w:qFormat="1"/>
-    <w:lsdException w:name="heading 7" w:semiHidden="1" w:uiPriority="9" w:unhideWhenUsed="1" w:qFormat="1"/>
-    <w:lsdException w:name="heading 8" w:semiHidden="1" w:uiPriority="9" w:unhideWhenUsed="1" w:qFormat="1"/>
-    <w:lsdException w:name="heading 9" w:semiHidden="1" w:uiPriority="9" w:unhideWhenUsed="1" w:qFormat="1"/>
+    <w:lsdException w:name="heading 2" w:uiPriority="9" w:semiHidden="1" w:unhideWhenUsed="1" w:qFormat="1"/>
+    <w:lsdException w:name="heading 3" w:uiPriority="9" w:semiHidden="1" w:unhideWhenUsed="1" w:qFormat="1"/>
+    <w:lsdException w:name="heading 4" w:uiPriority="9" w:semiHidden="1" w:unhideWhenUsed="1" w:qFormat="1"/>
+    <w:lsdException w:name="heading 5" w:uiPriority="9" w:semiHidden="1" w:unhideWhenUsed="1" w:qFormat="1"/>
+    <w:lsdException w:name="heading 6" w:uiPriority="9" w:semiHidden="1" w:unhideWhenUsed="1" w:qFormat="1"/>
+    <w:lsdException w:name="heading 7" w:uiPriority="9" w:semiHidden="1" w:unhideWhenUsed="1" w:qFormat="1"/>
+    <w:lsdException w:name="heading 8" w:uiPriority="9" w:semiHidden="1" w:unhideWhenUsed="1" w:qFormat="1"/>
+    <w:lsdException w:name="heading 9" w:uiPriority="9" w:semiHidden="1" w:unhideWhenUsed="1" w:qFormat="1"/>
     <w:lsdException w:name="index 1" w:semiHidden="1" w:unhideWhenUsed="1"/>
     <w:lsdException w:name="index 2" w:semiHidden="1" w:unhideWhenUsed="1"/>
     <w:lsdException w:name="index 3" w:semiHidden="1" w:unhideWhenUsed="1"/>
@@ -907,22 +1263,22 @@
     <w:lsdException w:name="index 7" w:semiHidden="1" w:unhideWhenUsed="1"/>
     <w:lsdException w:name="index 8" w:semiHidden="1" w:unhideWhenUsed="1"/>
     <w:lsdException w:name="index 9" w:semiHidden="1" w:unhideWhenUsed="1"/>
-    <w:lsdException w:name="toc 1" w:semiHidden="1" w:uiPriority="39" w:unhideWhenUsed="1"/>
-    <w:lsdException w:name="toc 2" w:semiHidden="1" w:uiPriority="39" w:unhideWhenUsed="1"/>
-    <w:lsdException w:name="toc 3" w:semiHidden="1" w:uiPriority="39" w:unhideWhenUsed="1"/>
-    <w:lsdException w:name="toc 4" w:semiHidden="1" w:uiPriority="39" w:unhideWhenUsed="1"/>
-    <w:lsdException w:name="toc 5" w:semiHidden="1" w:uiPriority="39" w:unhideWhenUsed="1"/>
-    <w:lsdException w:name="toc 6" w:semiHidden="1" w:uiPriority="39" w:unhideWhenUsed="1"/>
-    <w:lsdException w:name="toc 7" w:semiHidden="1" w:uiPriority="39" w:unhideWhenUsed="1"/>
-    <w:lsdException w:name="toc 8" w:semiHidden="1" w:uiPriority="39" w:unhideWhenUsed="1"/>
-    <w:lsdException w:name="toc 9" w:semiHidden="1" w:uiPriority="39" w:unhideWhenUsed="1"/>
+    <w:lsdException w:name="toc 1" w:uiPriority="39" w:semiHidden="1" w:unhideWhenUsed="1"/>
+    <w:lsdException w:name="toc 2" w:uiPriority="39" w:semiHidden="1" w:unhideWhenUsed="1"/>
+    <w:lsdException w:name="toc 3" w:uiPriority="39" w:semiHidden="1" w:unhideWhenUsed="1"/>
+    <w:lsdException w:name="toc 4" w:uiPriority="39" w:semiHidden="1" w:unhideWhenUsed="1"/>
+    <w:lsdException w:name="toc 5" w:uiPriority="39" w:semiHidden="1" w:unhideWhenUsed="1"/>
+    <w:lsdException w:name="toc 6" w:uiPriority="39" w:semiHidden="1" w:unhideWhenUsed="1"/>
+    <w:lsdException w:name="toc 7" w:uiPriority="39" w:semiHidden="1" w:unhideWhenUsed="1"/>
+    <w:lsdException w:name="toc 8" w:uiPriority="39" w:semiHidden="1" w:unhideWhenUsed="1"/>
+    <w:lsdException w:name="toc 9" w:uiPriority="39" w:semiHidden="1" w:unhideWhenUsed="1"/>
     <w:lsdException w:name="Normal Indent" w:semiHidden="1" w:unhideWhenUsed="1"/>
     <w:lsdException w:name="footnote text" w:semiHidden="1" w:unhideWhenUsed="1"/>
     <w:lsdException w:name="annotation text" w:semiHidden="1" w:unhideWhenUsed="1"/>
     <w:lsdException w:name="header" w:semiHidden="1" w:unhideWhenUsed="1"/>
     <w:lsdException w:name="footer" w:semiHidden="1" w:unhideWhenUsed="1"/>
     <w:lsdException w:name="index heading" w:semiHidden="1" w:unhideWhenUsed="1"/>
-    <w:lsdException w:name="caption" w:semiHidden="1" w:uiPriority="35" w:unhideWhenUsed="1" w:qFormat="1"/>
+    <w:lsdException w:name="caption" w:uiPriority="35" w:semiHidden="1" w:unhideWhenUsed="1" w:qFormat="1"/>
     <w:lsdException w:name="table of figures" w:semiHidden="1" w:unhideWhenUsed="1"/>
     <w:lsdException w:name="envelope address" w:semiHidden="1" w:unhideWhenUsed="1"/>
     <w:lsdException w:name="envelope return" w:semiHidden="1" w:unhideWhenUsed="1"/>
@@ -953,7 +1309,7 @@
     <w:lsdException w:name="Title" w:uiPriority="10" w:qFormat="1"/>
     <w:lsdException w:name="Closing" w:semiHidden="1" w:unhideWhenUsed="1"/>
     <w:lsdException w:name="Signature" w:semiHidden="1" w:unhideWhenUsed="1"/>
-    <w:lsdException w:name="Default Paragraph Font" w:semiHidden="1" w:uiPriority="1" w:unhideWhenUsed="1"/>
+    <w:lsdException w:name="Default Paragraph Font" w:uiPriority="1" w:semiHidden="1" w:unhideWhenUsed="1"/>
     <w:lsdException w:name="Body Text" w:semiHidden="1" w:unhideWhenUsed="1"/>
     <w:lsdException w:name="Body Text Indent" w:semiHidden="1" w:unhideWhenUsed="1"/>
     <w:lsdException w:name="List Continue" w:semiHidden="1" w:unhideWhenUsed="1"/>
@@ -1153,8 +1509,8 @@
     <w:lsdException w:name="Subtle Reference" w:uiPriority="31" w:qFormat="1"/>
     <w:lsdException w:name="Intense Reference" w:uiPriority="32" w:qFormat="1"/>
     <w:lsdException w:name="Book Title" w:uiPriority="33" w:qFormat="1"/>
-    <w:lsdException w:name="Bibliography" w:semiHidden="1" w:uiPriority="37" w:unhideWhenUsed="1"/>
-    <w:lsdException w:name="TOC Heading" w:semiHidden="1" w:uiPriority="39" w:unhideWhenUsed="1" w:qFormat="1"/>
+    <w:lsdException w:name="Bibliography" w:uiPriority="37" w:semiHidden="1" w:unhideWhenUsed="1"/>
+    <w:lsdException w:name="TOC Heading" w:uiPriority="39" w:semiHidden="1" w:unhideWhenUsed="1" w:qFormat="1"/>
     <w:lsdException w:name="Plain Table 1" w:uiPriority="41"/>
     <w:lsdException w:name="Plain Table 2" w:uiPriority="42"/>
     <w:lsdException w:name="Plain Table 3" w:uiPriority="43"/>
@@ -1260,17 +1616,17 @@
     <w:lsdException w:name="List Table 6 Colorful Accent 6" w:uiPriority="51"/>
     <w:lsdException w:name="List Table 7 Colorful Accent 6" w:uiPriority="52"/>
   </w:latentStyles>
-  <w:style w:type="paragraph" w:default="1" w:styleId="Normal">
+  <w:style w:type="paragraph" w:styleId="Normal" w:default="1">
     <w:name w:val="Normal"/>
     <w:qFormat/>
   </w:style>
-  <w:style w:type="character" w:default="1" w:styleId="Fontepargpadro">
+  <w:style w:type="character" w:styleId="Fontepargpadro" w:default="1">
     <w:name w:val="Default Paragraph Font"/>
     <w:uiPriority w:val="1"/>
     <w:semiHidden/>
     <w:unhideWhenUsed/>
   </w:style>
-  <w:style w:type="table" w:default="1" w:styleId="Tabelanormal">
+  <w:style w:type="table" w:styleId="Tabelanormal" w:default="1">
     <w:name w:val="Normal Table"/>
     <w:uiPriority w:val="99"/>
     <w:semiHidden/>
@@ -1285,7 +1641,7 @@
       </w:tblCellMar>
     </w:tblPr>
   </w:style>
-  <w:style w:type="numbering" w:default="1" w:styleId="Semlista">
+  <w:style w:type="numbering" w:styleId="Semlista" w:default="1">
     <w:name w:val="No List"/>
     <w:uiPriority w:val="99"/>
     <w:semiHidden/>

</xml_diff>